<commit_message>
Stylish Reports @ LB1-MAC-020 + Added Styles to labels on ViewActivity + Finished reports.
</commit_message>
<xml_diff>
--- a/Reports/Mobile_5-2P.docx
+++ b/Reports/Mobile_5-2P.docx
@@ -7,7 +7,10 @@
         <w:pStyle w:val="Title"/>
       </w:pPr>
       <w:r>
-        <w:t>Task 4.2</w:t>
+        <w:t>Task 5</w:t>
+      </w:r>
+      <w:r>
+        <w:t>.2</w:t>
       </w:r>
       <w:r>
         <w:t>P</w:t>
@@ -18,7 +21,7 @@
         <w:pStyle w:val="Subtitle"/>
       </w:pPr>
       <w:r>
-        <w:t>Browsing, Not Eating</w:t>
+        <w:t>Food Parcels</w:t>
       </w:r>
     </w:p>
     <w:p>
@@ -30,7 +33,10 @@
         </w:numPr>
       </w:pPr>
       <w:r>
-        <w:t>Browsing Favourite Foods</w:t>
+        <w:t xml:space="preserve">Enhancing Our </w:t>
+      </w:r>
+      <w:r>
+        <w:t>Favourite Foods</w:t>
       </w:r>
     </w:p>
     <w:p>
@@ -38,32 +44,39 @@
         <w:pStyle w:val="Heading2"/>
       </w:pPr>
       <w:r>
-        <w:t>Code Snippet – How the Two Activities are Connected:</w:t>
+        <w:t xml:space="preserve">Code Snippet – How the </w:t>
+      </w:r>
+      <w:r>
+        <w:t>Parcelable protocol has been used</w:t>
+      </w:r>
+      <w:r>
+        <w:t xml:space="preserve"> – and why it’s needed!</w:t>
       </w:r>
     </w:p>
     <w:p>
       <w:r>
-        <w:t xml:space="preserve">Click Listeners are set up for each button, each calling </w:t>
+        <w:t>The Parcelable protocol is used to make the custom Image class use a common means of moving from activity to activity. In other words, it may do its own thing, but it implements ‘</w:t>
       </w:r>
       <w:proofErr w:type="spellStart"/>
       <w:r>
-        <w:t>viewFood</w:t>
+        <w:t>parcelable</w:t>
       </w:r>
       <w:proofErr w:type="spellEnd"/>
       <w:r>
-        <w:t xml:space="preserve"> with a different parameter so the correct information is passed.</w:t>
+        <w:t>’ so that other classes don’t need to create their own unique means of handling this class.</w:t>
       </w:r>
     </w:p>
+    <w:p/>
     <w:p>
       <w:r>
         <w:rPr>
           <w:noProof/>
         </w:rPr>
         <w:drawing>
-          <wp:inline distT="0" distB="0" distL="0" distR="0" wp14:anchorId="6D642713" wp14:editId="363BEADB">
-            <wp:extent cx="5727700" cy="2362200"/>
+          <wp:inline distT="0" distB="0" distL="0" distR="0">
+            <wp:extent cx="5727700" cy="1460500"/>
             <wp:effectExtent l="12700" t="12700" r="12700" b="12700"/>
-            <wp:docPr id="5" name="Picture 5"/>
+            <wp:docPr id="3" name="Picture 3"/>
             <wp:cNvGraphicFramePr>
               <a:graphicFrameLocks xmlns:a="http://schemas.openxmlformats.org/drawingml/2006/main" noChangeAspect="1"/>
             </wp:cNvGraphicFramePr>
@@ -71,7 +84,7 @@
               <a:graphicData uri="http://schemas.openxmlformats.org/drawingml/2006/picture">
                 <pic:pic xmlns:pic="http://schemas.openxmlformats.org/drawingml/2006/picture">
                   <pic:nvPicPr>
-                    <pic:cNvPr id="5" name="Screen Shot 2018-09-24 at 12.55.28 pm.png"/>
+                    <pic:cNvPr id="3" name="Screen Shot 2018-10-08 at 4.46.19 pm.png"/>
                     <pic:cNvPicPr/>
                   </pic:nvPicPr>
                   <pic:blipFill rotWithShape="1">
@@ -82,149 +95,13 @@
                         </a:ext>
                       </a:extLst>
                     </a:blip>
-                    <a:srcRect b="55571"/>
+                    <a:srcRect t="71178"/>
                     <a:stretch/>
                   </pic:blipFill>
                   <pic:spPr bwMode="auto">
                     <a:xfrm>
                       <a:off x="0" y="0"/>
-                      <a:ext cx="5727700" cy="2362200"/>
-                    </a:xfrm>
-                    <a:prstGeom prst="rect">
-                      <a:avLst/>
-                    </a:prstGeom>
-                    <a:ln>
-                      <a:solidFill>
-                        <a:schemeClr val="tx1"/>
-                      </a:solidFill>
-                    </a:ln>
-                    <a:extLst>
-                      <a:ext uri="{53640926-AAD7-44D8-BBD7-CCE9431645EC}">
-                        <a14:shadowObscured xmlns:a14="http://schemas.microsoft.com/office/drawing/2010/main"/>
-                      </a:ext>
-                    </a:extLst>
-                  </pic:spPr>
-                </pic:pic>
-              </a:graphicData>
-            </a:graphic>
-          </wp:inline>
-        </w:drawing>
-      </w:r>
-      <w:r>
-        <w:br/>
-      </w:r>
-    </w:p>
-    <w:p>
-      <w:r>
-        <w:t xml:space="preserve">At the end of the switch, it’s put into a bundle that’s added to the intent, and the new activity is started. </w:t>
-      </w:r>
-      <w:r>
-        <w:rPr>
-          <w:noProof/>
-        </w:rPr>
-        <w:drawing>
-          <wp:inline distT="0" distB="0" distL="0" distR="0" wp14:anchorId="6D642713" wp14:editId="363BEADB">
-            <wp:extent cx="5727700" cy="1392555"/>
-            <wp:effectExtent l="12700" t="12700" r="12700" b="17145"/>
-            <wp:docPr id="6" name="Picture 6"/>
-            <wp:cNvGraphicFramePr>
-              <a:graphicFrameLocks xmlns:a="http://schemas.openxmlformats.org/drawingml/2006/main" noChangeAspect="1"/>
-            </wp:cNvGraphicFramePr>
-            <a:graphic xmlns:a="http://schemas.openxmlformats.org/drawingml/2006/main">
-              <a:graphicData uri="http://schemas.openxmlformats.org/drawingml/2006/picture">
-                <pic:pic xmlns:pic="http://schemas.openxmlformats.org/drawingml/2006/picture">
-                  <pic:nvPicPr>
-                    <pic:cNvPr id="5" name="Screen Shot 2018-09-24 at 12.55.28 pm.png"/>
-                    <pic:cNvPicPr/>
-                  </pic:nvPicPr>
-                  <pic:blipFill rotWithShape="1">
-                    <a:blip r:embed="rId8" cstate="print">
-                      <a:extLst>
-                        <a:ext uri="{28A0092B-C50C-407E-A947-70E740481C1C}">
-                          <a14:useLocalDpi xmlns:a14="http://schemas.microsoft.com/office/drawing/2010/main" val="0"/>
-                        </a:ext>
-                      </a:extLst>
-                    </a:blip>
-                    <a:srcRect t="73809"/>
-                    <a:stretch/>
-                  </pic:blipFill>
-                  <pic:spPr bwMode="auto">
-                    <a:xfrm>
-                      <a:off x="0" y="0"/>
-                      <a:ext cx="5727700" cy="1392555"/>
-                    </a:xfrm>
-                    <a:prstGeom prst="rect">
-                      <a:avLst/>
-                    </a:prstGeom>
-                    <a:ln>
-                      <a:solidFill>
-                        <a:schemeClr val="tx1"/>
-                      </a:solidFill>
-                    </a:ln>
-                    <a:extLst>
-                      <a:ext uri="{53640926-AAD7-44D8-BBD7-CCE9431645EC}">
-                        <a14:shadowObscured xmlns:a14="http://schemas.microsoft.com/office/drawing/2010/main"/>
-                      </a:ext>
-                    </a:extLst>
-                  </pic:spPr>
-                </pic:pic>
-              </a:graphicData>
-            </a:graphic>
-          </wp:inline>
-        </w:drawing>
-      </w:r>
-    </w:p>
-    <w:p>
-      <w:pPr>
-        <w:pStyle w:val="Heading2"/>
-      </w:pPr>
-      <w:r>
-        <w:t>Code Snippet – XML Layout of Activities</w:t>
-      </w:r>
-    </w:p>
-    <w:p>
-      <w:r>
-        <w:t xml:space="preserve">The </w:t>
-      </w:r>
-      <w:r>
-        <w:t>layout is designed to give the image maximum space while leaving room for the header and caption.</w:t>
-      </w:r>
-    </w:p>
-    <w:p>
-      <w:r>
-        <w:rPr>
-          <w:noProof/>
-        </w:rPr>
-        <w:drawing>
-          <wp:inline distT="0" distB="0" distL="0" distR="0" wp14:anchorId="35783CC9" wp14:editId="60C0B738">
-            <wp:extent cx="5710555" cy="1968500"/>
-            <wp:effectExtent l="12700" t="12700" r="17145" b="12700"/>
-            <wp:docPr id="7" name="Picture 7"/>
-            <wp:cNvGraphicFramePr>
-              <a:graphicFrameLocks xmlns:a="http://schemas.openxmlformats.org/drawingml/2006/main" noChangeAspect="1"/>
-            </wp:cNvGraphicFramePr>
-            <a:graphic xmlns:a="http://schemas.openxmlformats.org/drawingml/2006/main">
-              <a:graphicData uri="http://schemas.openxmlformats.org/drawingml/2006/picture">
-                <pic:pic xmlns:pic="http://schemas.openxmlformats.org/drawingml/2006/picture">
-                  <pic:nvPicPr>
-                    <pic:cNvPr id="7" name="Screen Shot 2018-09-24 at 1.03.52 pm.png"/>
-                    <pic:cNvPicPr/>
-                  </pic:nvPicPr>
-                  <pic:blipFill rotWithShape="1">
-                    <a:blip r:embed="rId9">
-                      <a:extLst>
-                        <a:ext uri="{28A0092B-C50C-407E-A947-70E740481C1C}">
-                          <a14:useLocalDpi xmlns:a14="http://schemas.microsoft.com/office/drawing/2010/main" val="0"/>
-                        </a:ext>
-                      </a:extLst>
-                    </a:blip>
-                    <a:srcRect t="-397" b="38828"/>
-                    <a:stretch/>
-                  </pic:blipFill>
-                  <pic:spPr bwMode="auto">
-                    <a:xfrm>
-                      <a:off x="0" y="0"/>
-                      <a:ext cx="5727700" cy="1974410"/>
+                      <a:ext cx="5727700" cy="1460500"/>
                     </a:xfrm>
                     <a:prstGeom prst="rect">
                       <a:avLst/>
@@ -251,144 +128,65 @@
         </w:drawing>
       </w:r>
     </w:p>
+    <w:p>
+      <w:pPr>
+        <w:jc w:val="center"/>
+        <w:rPr>
+          <w:i/>
+          <w:sz w:val="22"/>
+        </w:rPr>
+      </w:pPr>
+      <w:r>
+        <w:rPr>
+          <w:i/>
+          <w:sz w:val="22"/>
+        </w:rPr>
+        <w:t>In addition</w:t>
+      </w:r>
+      <w:r>
+        <w:rPr>
+          <w:i/>
+          <w:sz w:val="22"/>
+        </w:rPr>
+        <w:t xml:space="preserve"> to the normal constructor, an additional one for when it’s sent as a ‘Parcel’ is created. Below that, a means for sending the object as a ‘Parcel’ is specified.</w:t>
+      </w:r>
+    </w:p>
     <w:p/>
     <w:p>
       <w:pPr>
-        <w:pStyle w:val="Heading2"/>
-      </w:pPr>
-      <w:r>
-        <w:lastRenderedPageBreak/>
-        <w:t>Code Snippet – How the Image and Text are Loaded / Set</w:t>
+        <w:rPr>
+          <w:rFonts w:asciiTheme="majorHAnsi" w:eastAsiaTheme="majorEastAsia" w:hAnsiTheme="majorHAnsi" w:cstheme="majorBidi"/>
+          <w:color w:val="2F5496" w:themeColor="accent1" w:themeShade="BF"/>
+          <w:sz w:val="26"/>
+          <w:szCs w:val="26"/>
+        </w:rPr>
+      </w:pPr>
+      <w:r>
+        <w:br w:type="page"/>
       </w:r>
     </w:p>
     <w:p>
-      <w:r>
-        <w:t>// Please refer to 2b and 2d</w:t>
+      <w:pPr>
+        <w:pStyle w:val="Heading2"/>
+      </w:pPr>
+      <w:r>
+        <w:lastRenderedPageBreak/>
+        <w:t xml:space="preserve">Code Snippet – </w:t>
+      </w:r>
+      <w:r>
+        <w:t>Styles</w:t>
       </w:r>
     </w:p>
     <w:p>
-      <w:r>
-        <w:t xml:space="preserve">// Please refer to Appendix </w:t>
-      </w:r>
-      <w:r>
-        <w:t>for Screenshots</w:t>
-      </w:r>
-    </w:p>
-    <w:p>
-      <w:pPr>
-        <w:pStyle w:val="Heading1"/>
-        <w:numPr>
-          <w:ilvl w:val="0"/>
-          <w:numId w:val="1"/>
-        </w:numPr>
-      </w:pPr>
-      <w:r>
-        <w:t>Intents</w:t>
-      </w:r>
-    </w:p>
-    <w:p>
-      <w:r>
-        <w:t>In the context of the given quote….</w:t>
-      </w:r>
-    </w:p>
-    <w:p>
-      <w:pPr>
-        <w:pStyle w:val="ListParagraph"/>
-        <w:numPr>
-          <w:ilvl w:val="0"/>
-          <w:numId w:val="7"/>
-        </w:numPr>
-      </w:pPr>
-      <w:r>
-        <w:t>The Intent messaging is considered as a late run-time bin</w:t>
-      </w:r>
-      <w:r>
-        <w:t>ding between two components as:</w:t>
-      </w:r>
-    </w:p>
-    <w:p>
-      <w:pPr>
-        <w:pStyle w:val="ListParagraph"/>
-        <w:numPr>
-          <w:ilvl w:val="1"/>
-          <w:numId w:val="7"/>
-        </w:numPr>
-      </w:pPr>
-      <w:r>
-        <w:t>Intents are generated at runtime, rather than (for instance) during compilation.</w:t>
-      </w:r>
-    </w:p>
-    <w:p>
-      <w:pPr>
-        <w:pStyle w:val="ListParagraph"/>
-        <w:numPr>
-          <w:ilvl w:val="1"/>
-          <w:numId w:val="7"/>
-        </w:numPr>
-      </w:pPr>
-      <w:r>
-        <w:t>They also serve as a ‘bridge’ between activities, allowing them to share information with each other.</w:t>
-      </w:r>
-    </w:p>
-    <w:p>
-      <w:pPr>
-        <w:pStyle w:val="ListParagraph"/>
-        <w:numPr>
-          <w:ilvl w:val="0"/>
-          <w:numId w:val="7"/>
-        </w:numPr>
-      </w:pPr>
-      <w:r>
-        <w:t xml:space="preserve">The contents of the passive data </w:t>
-      </w:r>
-      <w:r>
-        <w:t>structure (of an intent) are:</w:t>
-      </w:r>
-    </w:p>
-    <w:p>
-      <w:pPr>
-        <w:pStyle w:val="ListParagraph"/>
-        <w:numPr>
-          <w:ilvl w:val="1"/>
-          <w:numId w:val="7"/>
-        </w:numPr>
-      </w:pPr>
-      <w:r>
-        <w:t>In a word: Elsewhere</w:t>
-      </w:r>
-    </w:p>
-    <w:p>
-      <w:pPr>
-        <w:pStyle w:val="ListParagraph"/>
-        <w:numPr>
-          <w:ilvl w:val="1"/>
-          <w:numId w:val="7"/>
-        </w:numPr>
-      </w:pPr>
-      <w:r>
-        <w:t>In more words: Determined at runtime.</w:t>
-      </w:r>
-      <w:r>
-        <w:br/>
-      </w:r>
-    </w:p>
-    <w:p>
-      <w:pPr>
-        <w:ind w:left="1080"/>
-        <w:jc w:val="center"/>
-        <w:rPr>
-          <w:noProof/>
-        </w:rPr>
-      </w:pPr>
       <w:r>
         <w:rPr>
           <w:noProof/>
         </w:rPr>
         <w:drawing>
-          <wp:inline distT="0" distB="0" distL="0" distR="0" wp14:anchorId="79220599" wp14:editId="293DB1D3">
-            <wp:extent cx="4559300" cy="1155700"/>
-            <wp:effectExtent l="12700" t="12700" r="12700" b="12700"/>
-            <wp:docPr id="2" name="Picture 2"/>
+          <wp:inline distT="0" distB="0" distL="0" distR="0">
+            <wp:extent cx="5727700" cy="1821815"/>
+            <wp:effectExtent l="12700" t="12700" r="12700" b="6985"/>
+            <wp:docPr id="12" name="Picture 12"/>
             <wp:cNvGraphicFramePr>
               <a:graphicFrameLocks xmlns:a="http://schemas.openxmlformats.org/drawingml/2006/main" noChangeAspect="1"/>
             </wp:cNvGraphicFramePr>
@@ -396,362 +194,11 @@
               <a:graphicData uri="http://schemas.openxmlformats.org/drawingml/2006/picture">
                 <pic:pic xmlns:pic="http://schemas.openxmlformats.org/drawingml/2006/picture">
                   <pic:nvPicPr>
-                    <pic:cNvPr id="1" name="Screen Shot 2018-09-24 at 12.33.06 pm.png"/>
-                    <pic:cNvPicPr/>
-                  </pic:nvPicPr>
-                  <pic:blipFill rotWithShape="1">
-                    <a:blip r:embed="rId10" cstate="print">
-                      <a:extLst>
-                        <a:ext uri="{28A0092B-C50C-407E-A947-70E740481C1C}">
-                          <a14:useLocalDpi xmlns:a14="http://schemas.microsoft.com/office/drawing/2010/main" val="0"/>
-                        </a:ext>
-                      </a:extLst>
-                    </a:blip>
-                    <a:srcRect l="3992" t="5466" r="16408" b="63444"/>
-                    <a:stretch/>
-                  </pic:blipFill>
-                  <pic:spPr bwMode="auto">
-                    <a:xfrm>
-                      <a:off x="0" y="0"/>
-                      <a:ext cx="4559300" cy="1155700"/>
-                    </a:xfrm>
-                    <a:prstGeom prst="rect">
-                      <a:avLst/>
-                    </a:prstGeom>
-                    <a:ln>
-                      <a:solidFill>
-                        <a:schemeClr val="tx1"/>
-                      </a:solidFill>
-                    </a:ln>
-                    <a:extLst>
-                      <a:ext uri="{53640926-AAD7-44D8-BBD7-CCE9431645EC}">
-                        <a14:shadowObscured xmlns:a14="http://schemas.microsoft.com/office/drawing/2010/main"/>
-                      </a:ext>
-                    </a:extLst>
-                  </pic:spPr>
-                </pic:pic>
-              </a:graphicData>
-            </a:graphic>
-          </wp:inline>
-        </w:drawing>
-      </w:r>
-    </w:p>
-    <w:p>
-      <w:pPr>
-        <w:ind w:left="1080"/>
-        <w:jc w:val="center"/>
-        <w:rPr>
-          <w:i/>
-          <w:noProof/>
-          <w:sz w:val="22"/>
-        </w:rPr>
-      </w:pPr>
-      <w:r>
-        <w:rPr>
-          <w:i/>
-          <w:noProof/>
-          <w:sz w:val="22"/>
-        </w:rPr>
-        <w:t>Here an intent is created, and told what context and activity it’s going to. A bundle is also set up and loaded…</w:t>
-      </w:r>
-    </w:p>
-    <w:p>
-      <w:pPr>
-        <w:ind w:left="1080"/>
-        <w:jc w:val="center"/>
-        <w:rPr>
-          <w:i/>
-          <w:sz w:val="22"/>
-        </w:rPr>
-      </w:pPr>
-      <w:r>
-        <w:rPr>
-          <w:noProof/>
-        </w:rPr>
-        <w:drawing>
-          <wp:inline distT="0" distB="0" distL="0" distR="0">
-            <wp:extent cx="4495800" cy="317500"/>
-            <wp:effectExtent l="12700" t="12700" r="12700" b="12700"/>
-            <wp:docPr id="1" name="Picture 1"/>
-            <wp:cNvGraphicFramePr>
-              <a:graphicFrameLocks xmlns:a="http://schemas.openxmlformats.org/drawingml/2006/main" noChangeAspect="1"/>
-            </wp:cNvGraphicFramePr>
-            <a:graphic xmlns:a="http://schemas.openxmlformats.org/drawingml/2006/main">
-              <a:graphicData uri="http://schemas.openxmlformats.org/drawingml/2006/picture">
-                <pic:pic xmlns:pic="http://schemas.openxmlformats.org/drawingml/2006/picture">
-                  <pic:nvPicPr>
-                    <pic:cNvPr id="1" name="Screen Shot 2018-09-24 at 12.33.06 pm.png"/>
-                    <pic:cNvPicPr/>
-                  </pic:nvPicPr>
-                  <pic:blipFill rotWithShape="1">
-                    <a:blip r:embed="rId10" cstate="print">
-                      <a:extLst>
-                        <a:ext uri="{28A0092B-C50C-407E-A947-70E740481C1C}">
-                          <a14:useLocalDpi xmlns:a14="http://schemas.microsoft.com/office/drawing/2010/main" val="0"/>
-                        </a:ext>
-                      </a:extLst>
-                    </a:blip>
-                    <a:srcRect l="4657" t="85412" r="16851" b="6047"/>
-                    <a:stretch/>
-                  </pic:blipFill>
-                  <pic:spPr bwMode="auto">
-                    <a:xfrm>
-                      <a:off x="0" y="0"/>
-                      <a:ext cx="4495800" cy="317500"/>
-                    </a:xfrm>
-                    <a:prstGeom prst="rect">
-                      <a:avLst/>
-                    </a:prstGeom>
-                    <a:ln>
-                      <a:solidFill>
-                        <a:schemeClr val="tx1"/>
-                      </a:solidFill>
-                    </a:ln>
-                    <a:extLst>
-                      <a:ext uri="{53640926-AAD7-44D8-BBD7-CCE9431645EC}">
-                        <a14:shadowObscured xmlns:a14="http://schemas.microsoft.com/office/drawing/2010/main"/>
-                      </a:ext>
-                    </a:extLst>
-                  </pic:spPr>
-                </pic:pic>
-              </a:graphicData>
-            </a:graphic>
-          </wp:inline>
-        </w:drawing>
-      </w:r>
-      <w:r>
-        <w:br/>
-      </w:r>
-      <w:r>
-        <w:rPr>
-          <w:i/>
-          <w:sz w:val="22"/>
-        </w:rPr>
-        <w:t>…which is then given to the intent for delivery</w:t>
-      </w:r>
-      <w:r>
-        <w:rPr>
-          <w:i/>
-          <w:sz w:val="22"/>
-        </w:rPr>
-        <w:t>.</w:t>
-      </w:r>
-      <w:r>
-        <w:rPr>
-          <w:i/>
-          <w:sz w:val="22"/>
-        </w:rPr>
-        <w:t xml:space="preserve"> In that sense an Intent could be described like a Postal service for Activities.</w:t>
-      </w:r>
-      <w:r>
-        <w:rPr>
-          <w:i/>
-          <w:sz w:val="22"/>
-        </w:rPr>
-        <w:br/>
-      </w:r>
-    </w:p>
-    <w:p>
-      <w:pPr>
-        <w:pStyle w:val="ListParagraph"/>
-        <w:numPr>
-          <w:ilvl w:val="0"/>
-          <w:numId w:val="7"/>
-        </w:numPr>
-      </w:pPr>
-      <w:r>
-        <w:t>The word “passive” is used for the intent data structure as</w:t>
-      </w:r>
-      <w:r>
-        <w:t xml:space="preserve"> the logic for any data manipulation and integrity required is contained elsewhere.</w:t>
-      </w:r>
-    </w:p>
-    <w:p>
-      <w:pPr>
-        <w:pStyle w:val="ListParagraph"/>
-        <w:numPr>
-          <w:ilvl w:val="0"/>
-          <w:numId w:val="7"/>
-        </w:numPr>
-      </w:pPr>
-      <w:r>
-        <w:t>“</w:t>
-      </w:r>
-      <w:r>
-        <w:t>[An Intent holds an] a</w:t>
-      </w:r>
-      <w:r>
-        <w:t>bstract description of an oper</w:t>
-      </w:r>
-      <w:r>
-        <w:t>ation to be performed”</w:t>
-      </w:r>
-    </w:p>
-    <w:p>
-      <w:pPr>
-        <w:pStyle w:val="ListParagraph"/>
-        <w:numPr>
-          <w:ilvl w:val="1"/>
-          <w:numId w:val="7"/>
-        </w:numPr>
-      </w:pPr>
-      <w:r>
-        <w:t>This means that an Intent only contains a summary of a given operation, such as holding two numbers and an operator for – another – object to make use of.</w:t>
-      </w:r>
-    </w:p>
-    <w:p>
-      <w:pPr>
-        <w:pStyle w:val="ListParagraph"/>
-        <w:numPr>
-          <w:ilvl w:val="1"/>
-          <w:numId w:val="7"/>
-        </w:numPr>
-      </w:pPr>
-      <w:r>
-        <w:t>In the above example (b) an Intent receives an item. It doesn’t know what to do with it or what it’s for – processing and validation is done by the ‘sender’.</w:t>
-      </w:r>
-    </w:p>
-    <w:p>
-      <w:pPr>
-        <w:pStyle w:val="ListParagraph"/>
-        <w:numPr>
-          <w:ilvl w:val="1"/>
-          <w:numId w:val="7"/>
-        </w:numPr>
-      </w:pPr>
-      <w:r>
-        <w:t>Below, the receiving activity then processes the data (in this case just the bundle) and then unpacks it.</w:t>
-      </w:r>
-    </w:p>
-    <w:p>
-      <w:pPr>
-        <w:jc w:val="center"/>
-      </w:pPr>
-      <w:r>
-        <w:rPr>
-          <w:noProof/>
-        </w:rPr>
-        <w:drawing>
-          <wp:inline distT="0" distB="0" distL="0" distR="0">
-            <wp:extent cx="5588000" cy="736600"/>
-            <wp:effectExtent l="12700" t="12700" r="12700" b="12700"/>
-            <wp:docPr id="4" name="Picture 4"/>
-            <wp:cNvGraphicFramePr>
-              <a:graphicFrameLocks xmlns:a="http://schemas.openxmlformats.org/drawingml/2006/main" noChangeAspect="1"/>
-            </wp:cNvGraphicFramePr>
-            <a:graphic xmlns:a="http://schemas.openxmlformats.org/drawingml/2006/main">
-              <a:graphicData uri="http://schemas.openxmlformats.org/drawingml/2006/picture">
-                <pic:pic xmlns:pic="http://schemas.openxmlformats.org/drawingml/2006/picture">
-                  <pic:nvPicPr>
-                    <pic:cNvPr id="4" name="Screen Shot 2018-09-24 at 12.40.21 pm.png"/>
-                    <pic:cNvPicPr/>
-                  </pic:nvPicPr>
-                  <pic:blipFill rotWithShape="1">
-                    <a:blip r:embed="rId11" cstate="print">
-                      <a:extLst>
-                        <a:ext uri="{28A0092B-C50C-407E-A947-70E740481C1C}">
-                          <a14:useLocalDpi xmlns:a14="http://schemas.microsoft.com/office/drawing/2010/main" val="0"/>
-                        </a:ext>
-                      </a:extLst>
-                    </a:blip>
-                    <a:srcRect r="2439" b="51667"/>
-                    <a:stretch/>
-                  </pic:blipFill>
-                  <pic:spPr bwMode="auto">
-                    <a:xfrm>
-                      <a:off x="0" y="0"/>
-                      <a:ext cx="5588000" cy="736600"/>
-                    </a:xfrm>
-                    <a:prstGeom prst="rect">
-                      <a:avLst/>
-                    </a:prstGeom>
-                    <a:ln>
-                      <a:solidFill>
-                        <a:schemeClr val="tx1"/>
-                      </a:solidFill>
-                    </a:ln>
-                    <a:extLst>
-                      <a:ext uri="{53640926-AAD7-44D8-BBD7-CCE9431645EC}">
-                        <a14:shadowObscured xmlns:a14="http://schemas.microsoft.com/office/drawing/2010/main"/>
-                      </a:ext>
-                    </a:extLst>
-                  </pic:spPr>
-                </pic:pic>
-              </a:graphicData>
-            </a:graphic>
-          </wp:inline>
-        </w:drawing>
-      </w:r>
-    </w:p>
-    <w:p>
-      <w:pPr>
-        <w:jc w:val="center"/>
-        <w:rPr>
-          <w:i/>
-          <w:sz w:val="22"/>
-        </w:rPr>
-      </w:pPr>
-      <w:r>
-        <w:rPr>
-          <w:i/>
-          <w:sz w:val="22"/>
-        </w:rPr>
-        <w:t>try / catch is only used to appease some of Android Studio’s warnings…</w:t>
-      </w:r>
-    </w:p>
-    <w:p>
-      <w:pPr>
-        <w:rPr>
-          <w:i/>
-          <w:sz w:val="22"/>
-        </w:rPr>
-        <w:sectPr>
-          <w:footerReference w:type="default" r:id="rId12"/>
-          <w:pgSz w:w="11900" w:h="16840"/>
-          <w:pgMar w:top="1440" w:right="1440" w:bottom="1440" w:left="1440" w:header="708" w:footer="708" w:gutter="0"/>
-          <w:cols w:space="708"/>
-          <w:docGrid w:linePitch="360"/>
-        </w:sectPr>
-      </w:pPr>
-    </w:p>
-    <w:p>
-      <w:pPr>
-        <w:pStyle w:val="Heading1"/>
-        <w:ind w:left="709"/>
-      </w:pPr>
-      <w:r>
-        <w:lastRenderedPageBreak/>
-        <w:t>Appendix – Screenshots</w:t>
-      </w:r>
-    </w:p>
-    <w:p/>
-    <w:p>
-      <w:pPr>
-        <w:jc w:val="center"/>
-      </w:pPr>
-      <w:r>
-        <w:rPr>
-          <w:i/>
-          <w:noProof/>
-          <w:sz w:val="22"/>
-        </w:rPr>
-        <w:drawing>
-          <wp:inline distT="0" distB="0" distL="0" distR="0" wp14:anchorId="1452BB44" wp14:editId="44E6DFC4">
-            <wp:extent cx="2587500" cy="4140000"/>
-            <wp:effectExtent l="12700" t="12700" r="16510" b="13335"/>
-            <wp:docPr id="8" name="Picture 8"/>
-            <wp:cNvGraphicFramePr>
-              <a:graphicFrameLocks xmlns:a="http://schemas.openxmlformats.org/drawingml/2006/main" noChangeAspect="1"/>
-            </wp:cNvGraphicFramePr>
-            <a:graphic xmlns:a="http://schemas.openxmlformats.org/drawingml/2006/main">
-              <a:graphicData uri="http://schemas.openxmlformats.org/drawingml/2006/picture">
-                <pic:pic xmlns:pic="http://schemas.openxmlformats.org/drawingml/2006/picture">
-                  <pic:nvPicPr>
-                    <pic:cNvPr id="8" name="Screenshot_1537758597.png"/>
+                    <pic:cNvPr id="12" name="Screen Shot 2018-10-08 at 4.52.21 pm.png"/>
                     <pic:cNvPicPr/>
                   </pic:nvPicPr>
                   <pic:blipFill>
-                    <a:blip r:embed="rId13" cstate="print">
+                    <a:blip r:embed="rId9">
                       <a:extLst>
                         <a:ext uri="{28A0092B-C50C-407E-A947-70E740481C1C}">
                           <a14:useLocalDpi xmlns:a14="http://schemas.microsoft.com/office/drawing/2010/main" val="0"/>
@@ -765,7 +212,7 @@
                   <pic:spPr>
                     <a:xfrm>
                       <a:off x="0" y="0"/>
-                      <a:ext cx="2587500" cy="4140000"/>
+                      <a:ext cx="5727700" cy="1821815"/>
                     </a:xfrm>
                     <a:prstGeom prst="rect">
                       <a:avLst/>
@@ -782,20 +229,61 @@
           </wp:inline>
         </w:drawing>
       </w:r>
-      <w:r>
-        <w:t xml:space="preserve"> </w:t>
-      </w:r>
+    </w:p>
+    <w:p>
+      <w:pPr>
+        <w:jc w:val="center"/>
+        <w:rPr>
+          <w:i/>
+        </w:rPr>
+      </w:pPr>
+      <w:r>
+        <w:rPr>
+          <w:i/>
+        </w:rPr>
+        <w:t>Styles are specified in styles.xml</w:t>
+      </w:r>
+      <w:r>
+        <w:rPr>
+          <w:i/>
+        </w:rPr>
+        <w:br/>
+        <w:t>While they can be used to good effect with proper thought…</w:t>
+      </w:r>
+    </w:p>
+    <w:p>
+      <w:pPr>
+        <w:jc w:val="center"/>
+        <w:rPr>
+          <w:i/>
+        </w:rPr>
+      </w:pPr>
+    </w:p>
+    <w:p>
+      <w:pPr>
+        <w:jc w:val="center"/>
+        <w:rPr>
+          <w:i/>
+        </w:rPr>
+      </w:pPr>
+    </w:p>
+    <w:p>
+      <w:pPr>
+        <w:jc w:val="center"/>
+        <w:rPr>
+          <w:i/>
+        </w:rPr>
+      </w:pPr>
       <w:r>
         <w:rPr>
           <w:i/>
           <w:noProof/>
-          <w:sz w:val="22"/>
         </w:rPr>
         <w:drawing>
-          <wp:inline distT="0" distB="0" distL="0" distR="0" wp14:anchorId="6A0082DE" wp14:editId="30A965C0">
-            <wp:extent cx="2587500" cy="4140000"/>
-            <wp:effectExtent l="12700" t="12700" r="16510" b="13335"/>
-            <wp:docPr id="10" name="Picture 10"/>
+          <wp:inline distT="0" distB="0" distL="0" distR="0">
+            <wp:extent cx="2767500" cy="4428000"/>
+            <wp:effectExtent l="0" t="0" r="1270" b="4445"/>
+            <wp:docPr id="13" name="Picture 13"/>
             <wp:cNvGraphicFramePr>
               <a:graphicFrameLocks xmlns:a="http://schemas.openxmlformats.org/drawingml/2006/main" noChangeAspect="1"/>
             </wp:cNvGraphicFramePr>
@@ -803,11 +291,11 @@
               <a:graphicData uri="http://schemas.openxmlformats.org/drawingml/2006/picture">
                 <pic:pic xmlns:pic="http://schemas.openxmlformats.org/drawingml/2006/picture">
                   <pic:nvPicPr>
-                    <pic:cNvPr id="10" name="Screenshot_1537758632.png"/>
+                    <pic:cNvPr id="13" name="Screenshot_1538977996.png"/>
                     <pic:cNvPicPr/>
                   </pic:nvPicPr>
                   <pic:blipFill>
-                    <a:blip r:embed="rId14" cstate="print">
+                    <a:blip r:embed="rId10" cstate="print">
                       <a:extLst>
                         <a:ext uri="{28A0092B-C50C-407E-A947-70E740481C1C}">
                           <a14:useLocalDpi xmlns:a14="http://schemas.microsoft.com/office/drawing/2010/main" val="0"/>
@@ -821,16 +309,11 @@
                   <pic:spPr>
                     <a:xfrm>
                       <a:off x="0" y="0"/>
-                      <a:ext cx="2587500" cy="4140000"/>
+                      <a:ext cx="2767500" cy="4428000"/>
                     </a:xfrm>
                     <a:prstGeom prst="rect">
                       <a:avLst/>
                     </a:prstGeom>
-                    <a:ln>
-                      <a:solidFill>
-                        <a:schemeClr val="tx1"/>
-                      </a:solidFill>
-                    </a:ln>
                   </pic:spPr>
                 </pic:pic>
               </a:graphicData>
@@ -838,89 +321,26 @@
           </wp:inline>
         </w:drawing>
       </w:r>
-      <w:r>
-        <w:br/>
-      </w:r>
-      <w:r>
+    </w:p>
+    <w:p>
+      <w:pPr>
+        <w:jc w:val="center"/>
         <w:rPr>
           <w:i/>
         </w:rPr>
-        <w:t xml:space="preserve">Clockwise from top left: Main activity, View activity featuring </w:t>
-      </w:r>
+      </w:pPr>
       <w:r>
         <w:rPr>
           <w:i/>
         </w:rPr>
-        <w:t>croissants, View activity</w:t>
-      </w:r>
-      <w:r>
-        <w:rPr>
-          <w:i/>
-        </w:rPr>
-        <w:t xml:space="preserve"> featuring pizza!</w:t>
-      </w:r>
-      <w:r>
-        <w:br/>
-      </w:r>
-      <w:r>
-        <w:rPr>
-          <w:i/>
-          <w:noProof/>
-          <w:sz w:val="22"/>
-        </w:rPr>
-        <w:drawing>
-          <wp:inline distT="0" distB="0" distL="0" distR="0" wp14:anchorId="26EF210B" wp14:editId="3ED3592B">
-            <wp:extent cx="2587500" cy="4140000"/>
-            <wp:effectExtent l="12700" t="12700" r="16510" b="13335"/>
-            <wp:docPr id="9" name="Picture 9"/>
-            <wp:cNvGraphicFramePr>
-              <a:graphicFrameLocks xmlns:a="http://schemas.openxmlformats.org/drawingml/2006/main" noChangeAspect="1"/>
-            </wp:cNvGraphicFramePr>
-            <a:graphic xmlns:a="http://schemas.openxmlformats.org/drawingml/2006/main">
-              <a:graphicData uri="http://schemas.openxmlformats.org/drawingml/2006/picture">
-                <pic:pic xmlns:pic="http://schemas.openxmlformats.org/drawingml/2006/picture">
-                  <pic:nvPicPr>
-                    <pic:cNvPr id="9" name="Screenshot_1537758601.png"/>
-                    <pic:cNvPicPr/>
-                  </pic:nvPicPr>
-                  <pic:blipFill>
-                    <a:blip r:embed="rId15" cstate="print">
-                      <a:extLst>
-                        <a:ext uri="{28A0092B-C50C-407E-A947-70E740481C1C}">
-                          <a14:useLocalDpi xmlns:a14="http://schemas.microsoft.com/office/drawing/2010/main" val="0"/>
-                        </a:ext>
-                      </a:extLst>
-                    </a:blip>
-                    <a:stretch>
-                      <a:fillRect/>
-                    </a:stretch>
-                  </pic:blipFill>
-                  <pic:spPr>
-                    <a:xfrm>
-                      <a:off x="0" y="0"/>
-                      <a:ext cx="2587500" cy="4140000"/>
-                    </a:xfrm>
-                    <a:prstGeom prst="rect">
-                      <a:avLst/>
-                    </a:prstGeom>
-                    <a:ln>
-                      <a:solidFill>
-                        <a:schemeClr val="tx1"/>
-                      </a:solidFill>
-                    </a:ln>
-                  </pic:spPr>
-                </pic:pic>
-              </a:graphicData>
-            </a:graphic>
-          </wp:inline>
-        </w:drawing>
+        <w:t>…If you just go charging in with what seems interesting, the effect isn’t quite so dazzling.</w:t>
       </w:r>
       <w:bookmarkStart w:id="0" w:name="_GoBack"/>
       <w:bookmarkEnd w:id="0"/>
     </w:p>
     <w:sectPr>
       <w:pgSz w:w="11900" w:h="16840"/>
-      <w:pgMar w:top="720" w:right="720" w:bottom="720" w:left="720" w:header="708" w:footer="708" w:gutter="0"/>
+      <w:pgMar w:top="1440" w:right="1440" w:bottom="1440" w:left="1440" w:header="708" w:footer="708" w:gutter="0"/>
       <w:cols w:space="708"/>
       <w:docGrid w:linePitch="360"/>
     </w:sectPr>
@@ -945,89 +365,6 @@
     </w:p>
   </w:endnote>
 </w:endnotes>
-</file>
-
-<file path=word/footer1.xml><?xml version="1.0" encoding="utf-8"?>
-<w:ftr xmlns:wpc="http://schemas.microsoft.com/office/word/2010/wordprocessingCanvas" xmlns:cx="http://schemas.microsoft.com/office/drawing/2014/chartex" xmlns:cx1="http://schemas.microsoft.com/office/drawing/2015/9/8/chartex" xmlns:cx2="http://schemas.microsoft.com/office/drawing/2015/10/21/chartex" xmlns:cx3="http://schemas.microsoft.com/office/drawing/2016/5/9/chartex" xmlns:cx4="http://schemas.microsoft.com/office/drawing/2016/5/10/chartex" xmlns:cx5="http://schemas.microsoft.com/office/drawing/2016/5/11/chartex" xmlns:cx6="http://schemas.microsoft.com/office/drawing/2016/5/12/chartex" xmlns:cx7="http://schemas.microsoft.com/office/drawing/2016/5/13/chartex" xmlns:cx8="http://schemas.microsoft.com/office/drawing/2016/5/14/chartex" xmlns:mc="http://schemas.openxmlformats.org/markup-compatibility/2006" xmlns:aink="http://schemas.microsoft.com/office/drawing/2016/ink" xmlns:am3d="http://schemas.microsoft.com/office/drawing/2017/model3d" xmlns:o="urn:schemas-microsoft-com:office:office" xmlns:r="http://schemas.openxmlformats.org/officeDocument/2006/relationships" xmlns:m="http://schemas.openxmlformats.org/officeDocument/2006/math" xmlns:v="urn:schemas-microsoft-com:vml" xmlns:wp14="http://schemas.microsoft.com/office/word/2010/wordprocessingDrawing" xmlns:wp="http://schemas.openxmlformats.org/drawingml/2006/wordprocessingDrawing" xmlns:w10="urn:schemas-microsoft-com:office:word" xmlns:w="http://schemas.openxmlformats.org/wordprocessingml/2006/main" xmlns:w14="http://schemas.microsoft.com/office/word/2010/wordml" xmlns:w15="http://schemas.microsoft.com/office/word/2012/wordml" xmlns:w16cid="http://schemas.microsoft.com/office/word/2016/wordml/cid" xmlns:w16se="http://schemas.microsoft.com/office/word/2015/wordml/symex" xmlns:wpg="http://schemas.microsoft.com/office/word/2010/wordprocessingGroup" xmlns:wpi="http://schemas.microsoft.com/office/word/2010/wordprocessingInk" xmlns:wne="http://schemas.microsoft.com/office/word/2006/wordml" xmlns:wps="http://schemas.microsoft.com/office/word/2010/wordprocessingShape" mc:Ignorable="w14 w15 w16se w16cid wp14">
-  <w:p>
-    <w:pPr>
-      <w:pStyle w:val="Footer"/>
-      <w:spacing w:after="60"/>
-    </w:pPr>
-    <w:r>
-      <w:t>Alexander Blinks</w:t>
-    </w:r>
-    <w:r>
-      <w:tab/>
-      <w:t>9726446</w:t>
-    </w:r>
-    <w:r>
-      <w:tab/>
-      <w:t>COS30017</w:t>
-    </w:r>
-  </w:p>
-  <w:p>
-    <w:pPr>
-      <w:pStyle w:val="Footer"/>
-      <w:spacing w:after="60"/>
-    </w:pPr>
-    <w:r>
-      <w:tab/>
-      <w:t xml:space="preserve">Page </w:t>
-    </w:r>
-    <w:r>
-      <w:fldChar w:fldCharType="begin"/>
-    </w:r>
-    <w:r>
-      <w:instrText xml:space="preserve"> PAGE  \* MERGEFORMAT </w:instrText>
-    </w:r>
-    <w:r>
-      <w:fldChar w:fldCharType="separate"/>
-    </w:r>
-    <w:r>
-      <w:rPr>
-        <w:noProof/>
-      </w:rPr>
-      <w:t>2</w:t>
-    </w:r>
-    <w:r>
-      <w:fldChar w:fldCharType="end"/>
-    </w:r>
-    <w:r>
-      <w:t xml:space="preserve"> of </w:t>
-    </w:r>
-    <w:r>
-      <w:rPr>
-        <w:noProof/>
-      </w:rPr>
-      <w:fldChar w:fldCharType="begin"/>
-    </w:r>
-    <w:r>
-      <w:rPr>
-        <w:noProof/>
-      </w:rPr>
-      <w:instrText xml:space="preserve"> NUMPAGES  \* MERGEFORMAT </w:instrText>
-    </w:r>
-    <w:r>
-      <w:rPr>
-        <w:noProof/>
-      </w:rPr>
-      <w:fldChar w:fldCharType="separate"/>
-    </w:r>
-    <w:r>
-      <w:rPr>
-        <w:noProof/>
-      </w:rPr>
-      <w:t>2</w:t>
-    </w:r>
-    <w:r>
-      <w:rPr>
-        <w:noProof/>
-      </w:rPr>
-      <w:fldChar w:fldCharType="end"/>
-    </w:r>
-  </w:p>
-</w:ftr>
 </file>
 
 <file path=word/footnotes.xml><?xml version="1.0" encoding="utf-8"?>
@@ -2695,7 +2032,7 @@
 </file>
 
 <file path=customXml/itemProps1.xml><?xml version="1.0" encoding="utf-8"?>
-<ds:datastoreItem xmlns:ds="http://schemas.openxmlformats.org/officeDocument/2006/customXml" ds:itemID="{0C66CC3D-AB13-504A-A20C-9F6EB103EBE2}">
+<ds:datastoreItem xmlns:ds="http://schemas.openxmlformats.org/officeDocument/2006/customXml" ds:itemID="{1329A1AF-DD77-604F-B90E-91189317B9ED}">
   <ds:schemaRefs>
     <ds:schemaRef ds:uri="http://schemas.openxmlformats.org/officeDocument/2006/bibliography"/>
   </ds:schemaRefs>

</xml_diff>